<commit_message>
1205 second run through with trying to limit to two users
</commit_message>
<xml_diff>
--- a/docassemble/MotionToStayExecution/data/templates/motion_to_stay_execution_next_steps.docx
+++ b/docassemble/MotionToStayExecution/data/templates/motion_to_stay_execution_next_steps.docx
@@ -1,6 +1,6 @@
 
 <file path=word/document.xml><?xml version="1.0" encoding="utf-8"?>
-<w:document xmlns:wpc="http://schemas.microsoft.com/office/word/2010/wordprocessingCanvas" xmlns:cx="http://schemas.microsoft.com/office/drawing/2014/chartex" xmlns:cx1="http://schemas.microsoft.com/office/drawing/2015/9/8/chartex" xmlns:mc="http://schemas.openxmlformats.org/markup-compatibility/2006" xmlns:o="urn:schemas-microsoft-com:office:office" xmlns:r="http://schemas.openxmlformats.org/officeDocument/2006/relationships" xmlns:m="http://schemas.openxmlformats.org/officeDocument/2006/math" xmlns:v="urn:schemas-microsoft-com:vml" xmlns:wp14="http://schemas.microsoft.com/office/word/2010/wordprocessingDrawing" xmlns:wp="http://schemas.openxmlformats.org/drawingml/2006/wordprocessingDrawing" xmlns:w10="urn:schemas-microsoft-com:office:word" xmlns:w="http://schemas.openxmlformats.org/wordprocessingml/2006/main" xmlns:w14="http://schemas.microsoft.com/office/word/2010/wordml" xmlns:w15="http://schemas.microsoft.com/office/word/2012/wordml" xmlns:w16se="http://schemas.microsoft.com/office/word/2015/wordml/symex" xmlns:wpg="http://schemas.microsoft.com/office/word/2010/wordprocessingGroup" xmlns:wpi="http://schemas.microsoft.com/office/word/2010/wordprocessingInk" xmlns:wne="http://schemas.microsoft.com/office/word/2006/wordml" xmlns:wps="http://schemas.microsoft.com/office/word/2010/wordprocessingShape" mc:Ignorable="w14 w15 w16se wp14">
+<w:document xmlns:wpc="http://schemas.microsoft.com/office/word/2010/wordprocessingCanvas" xmlns:cx="http://schemas.microsoft.com/office/drawing/2014/chartex" xmlns:cx1="http://schemas.microsoft.com/office/drawing/2015/9/8/chartex" xmlns:cx2="http://schemas.microsoft.com/office/drawing/2015/10/21/chartex" xmlns:cx3="http://schemas.microsoft.com/office/drawing/2016/5/9/chartex" xmlns:cx4="http://schemas.microsoft.com/office/drawing/2016/5/10/chartex" xmlns:cx5="http://schemas.microsoft.com/office/drawing/2016/5/11/chartex" xmlns:cx6="http://schemas.microsoft.com/office/drawing/2016/5/12/chartex" xmlns:cx7="http://schemas.microsoft.com/office/drawing/2016/5/13/chartex" xmlns:cx8="http://schemas.microsoft.com/office/drawing/2016/5/14/chartex" xmlns:mc="http://schemas.openxmlformats.org/markup-compatibility/2006" xmlns:aink="http://schemas.microsoft.com/office/drawing/2016/ink" xmlns:am3d="http://schemas.microsoft.com/office/drawing/2017/model3d" xmlns:o="urn:schemas-microsoft-com:office:office" xmlns:oel="http://schemas.microsoft.com/office/2019/extlst" xmlns:r="http://schemas.openxmlformats.org/officeDocument/2006/relationships" xmlns:m="http://schemas.openxmlformats.org/officeDocument/2006/math" xmlns:v="urn:schemas-microsoft-com:vml" xmlns:wp14="http://schemas.microsoft.com/office/word/2010/wordprocessingDrawing" xmlns:wp="http://schemas.openxmlformats.org/drawingml/2006/wordprocessingDrawing" xmlns:w10="urn:schemas-microsoft-com:office:word" xmlns:w="http://schemas.openxmlformats.org/wordprocessingml/2006/main" xmlns:w14="http://schemas.microsoft.com/office/word/2010/wordml" xmlns:w15="http://schemas.microsoft.com/office/word/2012/wordml" xmlns:w16cex="http://schemas.microsoft.com/office/word/2018/wordml/cex" xmlns:w16cid="http://schemas.microsoft.com/office/word/2016/wordml/cid" xmlns:w16="http://schemas.microsoft.com/office/word/2018/wordml" xmlns:w16sdtdh="http://schemas.microsoft.com/office/word/2020/wordml/sdtdatahash" xmlns:w16se="http://schemas.microsoft.com/office/word/2015/wordml/symex" xmlns:wpg="http://schemas.microsoft.com/office/word/2010/wordprocessingGroup" xmlns:wpi="http://schemas.microsoft.com/office/word/2010/wordprocessingInk" xmlns:wne="http://schemas.microsoft.com/office/word/2006/wordml" xmlns:wps="http://schemas.microsoft.com/office/word/2010/wordprocessingShape" mc:Ignorable="w14 w15 w16se w16cid w16 w16cex w16sdtdh wp14">
   <w:background w:color="FFFFFF"/>
   <w:body>
     <w:tbl>
@@ -34,7 +34,7 @@
               <w:rPr>
                 <w:color w:val="FFFFFF" w:themeColor="background1"/>
               </w:rPr>
-              <w:t xml:space="preserve">Ask the court to delay your move out after your eviction hearing</w:t>
+              <w:t>Ask the court to delay your move out after your eviction hearing</w:t>
             </w:r>
           </w:p>
         </w:tc>
@@ -53,31 +53,16 @@
         <w:t xml:space="preserve">Congratulations {{ users }}! You have finished all the forms you need to Ask the court to delay your move out after your eviction hearing. The rest of the pages in this packet are your </w:t>
       </w:r>
       <w:r>
-        <w:rPr>
-          <w:highlight w:val="yellow"/>
-        </w:rPr>
-        <w:t>[answer/motion</w:t>
-      </w:r>
-      <w:r>
-        <w:rPr>
-          <w:highlight w:val="yellow"/>
-        </w:rPr>
-        <w:t>]</w:t>
-      </w:r>
-      <w:r>
-        <w:rPr>
-          <w:highlight w:val="yellow"/>
-        </w:rPr>
+        <w:t>motion</w:t>
+      </w:r>
+      <w:r>
         <w:t xml:space="preserve"> </w:t>
       </w:r>
       <w:r>
-        <w:rPr>
-          <w:highlight w:val="yellow"/>
-        </w:rPr>
-        <w:t>]</w:t>
-      </w:r>
-      <w:r>
-        <w:t>{% if other_parties.number() %}</w:t>
+        <w:t>{</w:t>
+      </w:r>
+      <w:r>
+        <w:t>% if other_parties.number() %}</w:t>
       </w:r>
       <w:r>
         <w:rPr>
@@ -102,7 +87,9 @@
     <w:p>
       <w:pPr>
         <w:sectPr>
-          <w:footerReference w:type="first" r:id="rId7"/>
+          <w:headerReference w:type="even" r:id="rId7"/>
+          <w:headerReference w:type="default" r:id="rId8"/>
+          <w:headerReference w:type="first" r:id="rId9"/>
           <w:pgSz w:w="12240" w:h="15840"/>
           <w:pgMar w:top="720" w:right="720" w:bottom="720" w:left="720" w:header="0" w:footer="0" w:gutter="0"/>
           <w:pgNumType w:start="1"/>
@@ -147,16 +134,7 @@
             <w14:bevel/>
           </w14:textOutline>
         </w:rPr>
-        <w:t xml:space="preserve">File this </w:t>
-      </w:r>
-      <w:r>
-        <w:rPr>
-          <w:highlight w:val="yellow"/>
-        </w:rPr>
-        <w:t>[answer/motion]</w:t>
-      </w:r>
-      <w:r>
-        <w:t xml:space="preserve"> with the court </w:t>
+        <w:t xml:space="preserve">File </w:t>
       </w:r>
       <w:r>
         <w:rPr>
@@ -166,7 +144,53 @@
             <w14:bevel/>
           </w14:textOutline>
         </w:rPr>
-        <w:t>now.</w:t>
+        <w:t xml:space="preserve">this </w:t>
+      </w:r>
+      <w:r>
+        <w:t>motion</w:t>
+      </w:r>
+      <w:r>
+        <w:t xml:space="preserve"> with the court </w:t>
+      </w:r>
+      <w:r>
+        <w:rPr>
+          <w14:textOutline w14:w="9525" w14:cap="rnd" w14:cmpd="sng" w14:algn="ctr">
+            <w14:noFill/>
+            <w14:prstDash w14:val="solid"/>
+            <w14:bevel/>
+          </w14:textOutline>
+        </w:rPr>
+        <w:t>now</w:t>
+      </w:r>
+      <w:r>
+        <w:rPr>
+          <w14:textOutline w14:w="9525" w14:cap="rnd" w14:cmpd="sng" w14:algn="ctr">
+            <w14:noFill/>
+            <w14:prstDash w14:val="solid"/>
+            <w14:bevel/>
+          </w14:textOutline>
+        </w:rPr>
+        <w:t xml:space="preserve"> via the court’s online filing system or call the clerk’s office to </w:t>
+      </w:r>
+      <w:r>
+        <w:rPr>
+          <w14:textOutline w14:w="9525" w14:cap="rnd" w14:cmpd="sng" w14:algn="ctr">
+            <w14:noFill/>
+            <w14:prstDash w14:val="solid"/>
+            <w14:bevel/>
+          </w14:textOutline>
+        </w:rPr>
+        <w:t xml:space="preserve">find out </w:t>
+      </w:r>
+      <w:r>
+        <w:rPr>
+          <w14:textOutline w14:w="9525" w14:cap="rnd" w14:cmpd="sng" w14:algn="ctr">
+            <w14:noFill/>
+            <w14:prstDash w14:val="solid"/>
+            <w14:bevel/>
+          </w14:textOutline>
+        </w:rPr>
+        <w:t xml:space="preserve">if your form can be emailed. </w:t>
       </w:r>
     </w:p>
     <w:p>
@@ -253,27 +277,7 @@
             <w14:bevel/>
           </w14:textOutline>
         </w:rPr>
-        <w:t>The clerk will tell you how to</w:t>
-      </w:r>
-      <w:r>
-        <w:rPr>
-          <w14:textOutline w14:w="9525" w14:cap="rnd" w14:cmpd="sng" w14:algn="ctr">
-            <w14:noFill/>
-            <w14:prstDash w14:val="solid"/>
-            <w14:bevel/>
-          </w14:textOutline>
-        </w:rPr>
-        <w:t xml:space="preserve"> </w:t>
-      </w:r>
-      <w:r>
-        <w:rPr>
-          <w14:textOutline w14:w="9525" w14:cap="rnd" w14:cmpd="sng" w14:algn="ctr">
-            <w14:noFill/>
-            <w14:prstDash w14:val="solid"/>
-            <w14:bevel/>
-          </w14:textOutline>
-        </w:rPr>
-        <w:t xml:space="preserve">go to the hearing. </w:t>
+        <w:t xml:space="preserve">The clerk will tell you how to go to the hearing. </w:t>
       </w:r>
     </w:p>
     <w:p>
@@ -300,18 +304,37 @@
             <w14:bevel/>
           </w14:textOutline>
         </w:rPr>
-        <w:t xml:space="preserve">If the judge decides to grant your </w:t>
+        <w:t xml:space="preserve">If the judge </w:t>
       </w:r>
       <w:r>
         <w:rPr>
-          <w:highlight w:val="yellow"/>
           <w14:textOutline w14:w="9525" w14:cap="rnd" w14:cmpd="sng" w14:algn="ctr">
             <w14:noFill/>
             <w14:prstDash w14:val="solid"/>
             <w14:bevel/>
           </w14:textOutline>
         </w:rPr>
-        <w:t>[application/petition/complaint]</w:t>
+        <w:t xml:space="preserve">decides to grant </w:t>
+      </w:r>
+      <w:r>
+        <w:rPr>
+          <w14:textOutline w14:w="9525" w14:cap="rnd" w14:cmpd="sng" w14:algn="ctr">
+            <w14:noFill/>
+            <w14:prstDash w14:val="solid"/>
+            <w14:bevel/>
+          </w14:textOutline>
+        </w:rPr>
+        <w:t xml:space="preserve">your </w:t>
+      </w:r>
+      <w:r>
+        <w:rPr>
+          <w14:textOutline w14:w="9525" w14:cap="rnd" w14:cmpd="sng" w14:algn="ctr">
+            <w14:noFill/>
+            <w14:prstDash w14:val="solid"/>
+            <w14:bevel/>
+          </w14:textOutline>
+        </w:rPr>
+        <w:t>motion</w:t>
       </w:r>
       <w:r>
         <w:rPr>
@@ -356,7 +379,7 @@
         <w:pStyle w:val="Heading2"/>
       </w:pPr>
       <w:r>
-        <w:t>To file your [answer/motion] right away</w:t>
+        <w:t>To file your motion right away</w:t>
       </w:r>
     </w:p>
     <w:p>
@@ -425,7 +448,13 @@
         <w:pStyle w:val="Heading2"/>
       </w:pPr>
       <w:r>
-        <w:t>What happens in the hearing?</w:t>
+        <w:t xml:space="preserve">What </w:t>
+      </w:r>
+      <w:r>
+        <w:t>happens in the hearing</w:t>
+      </w:r>
+      <w:r>
+        <w:t>?</w:t>
       </w:r>
     </w:p>
     <w:p>
@@ -438,19 +467,45 @@
         <w:rPr>
           <w:b/>
         </w:rPr>
-        <w:t xml:space="preserve">Tell</w:t>
-      </w:r>
-      <w:r>
-        <w:t xml:space="preserve"> the judge why you need a Motion to Stay Execution. Talk about the facts that you wrote in your </w:t>
+        <w:t>Tell</w:t>
+      </w:r>
+      <w:r>
+        <w:t xml:space="preserve"> the judge why you need a Motion to Stay Execution. Talk about the facts that </w:t>
+      </w:r>
+      <w:r>
+        <w:t xml:space="preserve">you wrote in </w:t>
       </w:r>
       <w:r>
         <w:rPr>
-          <w:highlight w:val="yellow"/>
+          <w:color w:val="000000" w:themeColor="text1"/>
         </w:rPr>
-        <w:t>[answer/motion]</w:t>
-      </w:r>
+        <w:t>your motion</w:t>
+      </w:r>
+      <w:r>
+        <w:rPr>
+          <w:color w:val="000000" w:themeColor="text1"/>
+        </w:rPr>
+        <w:t xml:space="preserve"> (</w:t>
+      </w:r>
+      <w:r>
+        <w:t>Prepare to explain to the judge why you need more time to move, the things you have done to find a new place to live, or the number of days, weeks, or months you will need.</w:t>
+      </w:r>
+      <w:r>
+        <w:t>)</w:t>
+      </w:r>
+    </w:p>
+    <w:p>
       <w:r>
         <w:t>. Tell the judge about any evidence that you have.</w:t>
+      </w:r>
+      <w:r>
+        <w:t xml:space="preserve"> (Prepare to tell the judge whether the eviction was your fault or not, whether you can pay rent, if you have not found a new place to live, despite active efforts, or if you have a specific reason </w:t>
+      </w:r>
+      <w:r>
+        <w:t xml:space="preserve">why </w:t>
+      </w:r>
+      <w:r>
+        <w:t>you have not moved yet)</w:t>
       </w:r>
     </w:p>
     <w:p>
@@ -465,7 +520,13 @@
     </w:p>
     <w:p>
       <w:r>
-        <w:t>At the hearing the judge can do 3 things:</w:t>
+        <w:t xml:space="preserve">At the hearing the judge can do </w:t>
+      </w:r>
+      <w:r>
+        <w:t>2</w:t>
+      </w:r>
+      <w:r>
+        <w:t xml:space="preserve"> things:</w:t>
       </w:r>
     </w:p>
     <w:p>
@@ -477,7 +538,16 @@
         </w:numPr>
       </w:pPr>
       <w:r>
-        <w:t xml:space="preserve">. </w:t>
+        <w:t xml:space="preserve">If the judge </w:t>
+      </w:r>
+      <w:r>
+        <w:rPr>
+          <w:u w:val="single"/>
+        </w:rPr>
+        <w:t>grants your Stay of Execution</w:t>
+      </w:r>
+      <w:r>
+        <w:t xml:space="preserve">, you will not need to move until the date specified in the Stay of Execution order. After this order is up and if you need more time to move, you may file another Stay of Execution, but you must show the court you have made active efforts to find another apartment. </w:t>
       </w:r>
     </w:p>
     <w:p>
@@ -488,71 +558,95 @@
           <w:numId w:val="2"/>
         </w:numPr>
       </w:pPr>
-      <w:r>
-        <w:t>.</w:t>
-      </w:r>
       <w:bookmarkStart w:id="4" w:name="_eim2ht2zskaf"/>
       <w:bookmarkEnd w:id="4"/>
+      <w:r>
+        <w:t xml:space="preserve">If the judge </w:t>
+      </w:r>
+      <w:r>
+        <w:rPr>
+          <w:u w:val="single"/>
+        </w:rPr>
+        <w:t>denies your Stay of Execution</w:t>
+      </w:r>
+      <w:r>
+        <w:t xml:space="preserve">, you will need to vacate the apartment and remove your belongings. </w:t>
+      </w:r>
     </w:p>
     <w:p>
       <w:pPr>
         <w:pStyle w:val="NumberedList"/>
         <w:numPr>
-          <w:ilvl w:val="0"/>
+          <w:ilvl w:val="1"/>
           <w:numId w:val="2"/>
         </w:numPr>
       </w:pPr>
       <w:r>
-        <w:t>.</w:t>
-      </w:r>
-    </w:p>
-    <w:p>
-      <w:pPr>
-        <w:pStyle w:val="Heading2"/>
-      </w:pPr>
-      <w:r>
-        <w:t>What happens if the judge makes the order?</w:t>
-      </w:r>
-    </w:p>
-    <w:p>
-      <w:r>
-        <w:t>If the judge decides to grant your order, they:</w:t>
+        <w:t xml:space="preserve">If you do not remove your belongings, the landlord may remove your belongings into storage in which you will need to pay to retrieve your things. </w:t>
       </w:r>
     </w:p>
     <w:p>
       <w:pPr>
         <w:pStyle w:val="NumberedList"/>
         <w:numPr>
-          <w:ilvl w:val="0"/>
-          <w:numId w:val="4"/>
+          <w:ilvl w:val="1"/>
+          <w:numId w:val="2"/>
         </w:numPr>
       </w:pPr>
       <w:r>
-        <w:t>.</w:t>
+        <w:t xml:space="preserve">The sheriff or constable will remove your belongings to a public warehouse licensed by the Department of Public Safety to store your items. You can choose a licensed public warehouse within 20 miles of your apartment. (The landlord must </w:t>
+      </w:r>
+      <w:r>
+        <w:t xml:space="preserve">agree to </w:t>
+      </w:r>
+      <w:r>
+        <w:t xml:space="preserve">move your belongings to a place you choose so </w:t>
+      </w:r>
+      <w:r>
+        <w:t xml:space="preserve">that </w:t>
+      </w:r>
+      <w:r>
+        <w:t xml:space="preserve">you can avoid paying storage fees.) </w:t>
       </w:r>
     </w:p>
     <w:p>
       <w:pPr>
         <w:pStyle w:val="NumberedList"/>
+        <w:ind w:left="360"/>
+      </w:pPr>
+    </w:p>
+    <w:p>
+      <w:pPr>
+        <w:pStyle w:val="Heading2"/>
+      </w:pPr>
+      <w:r>
+        <w:t>What happens if the judge makes the order?</w:t>
+      </w:r>
+    </w:p>
+    <w:p>
+      <w:r>
+        <w:t xml:space="preserve">If the judge </w:t>
+      </w:r>
+      <w:r>
+        <w:t xml:space="preserve">decides to grant </w:t>
+      </w:r>
+      <w:r>
+        <w:t>your order, they</w:t>
+      </w:r>
+      <w:r>
+        <w:t xml:space="preserve"> will tell you how much longer you can stay in your apartment and how much time you will have before you must move.</w:t>
+      </w:r>
+    </w:p>
+    <w:p>
+      <w:pPr>
+        <w:pStyle w:val="ListParagraph"/>
         <w:numPr>
           <w:ilvl w:val="0"/>
-          <w:numId w:val="4"/>
+          <w:numId w:val="8"/>
         </w:numPr>
       </w:pPr>
       <w:r>
-        <w:t>.</w:t>
-      </w:r>
-    </w:p>
-    <w:p>
-      <w:pPr>
-        <w:pStyle w:val="NumberedList"/>
-        <w:numPr>
-          <w:ilvl w:val="0"/>
-          <w:numId w:val="4"/>
-        </w:numPr>
-      </w:pPr>
-      <w:r>
-        <w:t xml:space="preserve">. </w:t>
+        <w:t xml:space="preserve">If the judge does not tell you at the hearing, they will likely mail a notice to you. </w:t>
       </w:r>
     </w:p>
     <w:p>
@@ -570,7 +664,19 @@
         <w:t xml:space="preserve">Read </w:t>
       </w:r>
       <w:r>
-        <w:t>the order as soon as you get it. Call the court to fix any mistakes. You may need to go back in front of the judge to get the order corrected.</w:t>
+        <w:t xml:space="preserve">the </w:t>
+      </w:r>
+      <w:r>
+        <w:t xml:space="preserve">order as soon as you </w:t>
+      </w:r>
+      <w:r>
+        <w:t xml:space="preserve">get it. Call the court to fix any mistakes. You may need to go back in front of the judge to </w:t>
+      </w:r>
+      <w:r>
+        <w:t>get the order corrected</w:t>
+      </w:r>
+      <w:r>
+        <w:t>.</w:t>
       </w:r>
     </w:p>
     <w:p>
@@ -586,13 +692,6 @@
       </w:pPr>
     </w:p>
     <w:p>
-      <w:bookmarkStart w:id="5" w:name="_jpvqkqfibwqh"/>
-      <w:bookmarkStart w:id="6" w:name="_wjzvjugefec1"/>
-      <w:bookmarkEnd w:id="5"/>
-      <w:bookmarkEnd w:id="6"/>
-    </w:p>
-    <w:p/>
-    <w:p>
       <w:pPr>
         <w:sectPr>
           <w:type w:val="continuous"/>
@@ -603,13 +702,13 @@
           <w:docGrid w:linePitch="326" w:charSpace="8192"/>
         </w:sectPr>
       </w:pPr>
+      <w:bookmarkStart w:id="5" w:name="_jpvqkqfibwqh"/>
+      <w:bookmarkStart w:id="6" w:name="_wjzvjugefec1"/>
+      <w:bookmarkEnd w:id="5"/>
+      <w:bookmarkEnd w:id="6"/>
     </w:p>
     <w:p/>
     <w:p/>
-    <w:p>
-      <w:bookmarkStart w:id="7" w:name="_GoBack"/>
-      <w:bookmarkEnd w:id="7"/>
-    </w:p>
     <w:sectPr>
       <w:type w:val="continuous"/>
       <w:pgSz w:w="12240" w:h="15840"/>
@@ -623,7 +722,7 @@
 </file>
 
 <file path=word/endnotes.xml><?xml version="1.0" encoding="utf-8"?>
-<w:endnotes xmlns:wpc="http://schemas.microsoft.com/office/word/2010/wordprocessingCanvas" xmlns:cx="http://schemas.microsoft.com/office/drawing/2014/chartex" xmlns:cx1="http://schemas.microsoft.com/office/drawing/2015/9/8/chartex" xmlns:mc="http://schemas.openxmlformats.org/markup-compatibility/2006" xmlns:o="urn:schemas-microsoft-com:office:office" xmlns:r="http://schemas.openxmlformats.org/officeDocument/2006/relationships" xmlns:m="http://schemas.openxmlformats.org/officeDocument/2006/math" xmlns:v="urn:schemas-microsoft-com:vml" xmlns:wp14="http://schemas.microsoft.com/office/word/2010/wordprocessingDrawing" xmlns:wp="http://schemas.openxmlformats.org/drawingml/2006/wordprocessingDrawing" xmlns:w10="urn:schemas-microsoft-com:office:word" xmlns:w="http://schemas.openxmlformats.org/wordprocessingml/2006/main" xmlns:w14="http://schemas.microsoft.com/office/word/2010/wordml" xmlns:w15="http://schemas.microsoft.com/office/word/2012/wordml" xmlns:w16se="http://schemas.microsoft.com/office/word/2015/wordml/symex" xmlns:wpg="http://schemas.microsoft.com/office/word/2010/wordprocessingGroup" xmlns:wpi="http://schemas.microsoft.com/office/word/2010/wordprocessingInk" xmlns:wne="http://schemas.microsoft.com/office/word/2006/wordml" xmlns:wps="http://schemas.microsoft.com/office/word/2010/wordprocessingShape" mc:Ignorable="w14 w15 w16se wp14">
+<w:endnotes xmlns:wpc="http://schemas.microsoft.com/office/word/2010/wordprocessingCanvas" xmlns:cx="http://schemas.microsoft.com/office/drawing/2014/chartex" xmlns:cx1="http://schemas.microsoft.com/office/drawing/2015/9/8/chartex" xmlns:cx2="http://schemas.microsoft.com/office/drawing/2015/10/21/chartex" xmlns:cx3="http://schemas.microsoft.com/office/drawing/2016/5/9/chartex" xmlns:cx4="http://schemas.microsoft.com/office/drawing/2016/5/10/chartex" xmlns:cx5="http://schemas.microsoft.com/office/drawing/2016/5/11/chartex" xmlns:cx6="http://schemas.microsoft.com/office/drawing/2016/5/12/chartex" xmlns:cx7="http://schemas.microsoft.com/office/drawing/2016/5/13/chartex" xmlns:cx8="http://schemas.microsoft.com/office/drawing/2016/5/14/chartex" xmlns:mc="http://schemas.openxmlformats.org/markup-compatibility/2006" xmlns:aink="http://schemas.microsoft.com/office/drawing/2016/ink" xmlns:am3d="http://schemas.microsoft.com/office/drawing/2017/model3d" xmlns:o="urn:schemas-microsoft-com:office:office" xmlns:oel="http://schemas.microsoft.com/office/2019/extlst" xmlns:r="http://schemas.openxmlformats.org/officeDocument/2006/relationships" xmlns:m="http://schemas.openxmlformats.org/officeDocument/2006/math" xmlns:v="urn:schemas-microsoft-com:vml" xmlns:wp14="http://schemas.microsoft.com/office/word/2010/wordprocessingDrawing" xmlns:wp="http://schemas.openxmlformats.org/drawingml/2006/wordprocessingDrawing" xmlns:w10="urn:schemas-microsoft-com:office:word" xmlns:w="http://schemas.openxmlformats.org/wordprocessingml/2006/main" xmlns:w14="http://schemas.microsoft.com/office/word/2010/wordml" xmlns:w15="http://schemas.microsoft.com/office/word/2012/wordml" xmlns:w16cex="http://schemas.microsoft.com/office/word/2018/wordml/cex" xmlns:w16cid="http://schemas.microsoft.com/office/word/2016/wordml/cid" xmlns:w16="http://schemas.microsoft.com/office/word/2018/wordml" xmlns:w16sdtdh="http://schemas.microsoft.com/office/word/2020/wordml/sdtdatahash" xmlns:w16se="http://schemas.microsoft.com/office/word/2015/wordml/symex" xmlns:wpg="http://schemas.microsoft.com/office/word/2010/wordprocessingGroup" xmlns:wpi="http://schemas.microsoft.com/office/word/2010/wordprocessingInk" xmlns:wne="http://schemas.microsoft.com/office/word/2006/wordml" xmlns:wps="http://schemas.microsoft.com/office/word/2010/wordprocessingShape" mc:Ignorable="w14 w15 w16se w16cid w16 w16cex w16sdtdh wp14">
   <w:endnote w:type="separator" w:id="-1">
     <w:p>
       <w:pPr>
@@ -647,124 +746,8 @@
 </w:endnotes>
 </file>
 
-<file path=word/footer1.xml><?xml version="1.0" encoding="utf-8"?>
-<w:ftr xmlns:wpc="http://schemas.microsoft.com/office/word/2010/wordprocessingCanvas" xmlns:cx="http://schemas.microsoft.com/office/drawing/2014/chartex" xmlns:cx1="http://schemas.microsoft.com/office/drawing/2015/9/8/chartex" xmlns:mc="http://schemas.openxmlformats.org/markup-compatibility/2006" xmlns:o="urn:schemas-microsoft-com:office:office" xmlns:r="http://schemas.openxmlformats.org/officeDocument/2006/relationships" xmlns:m="http://schemas.openxmlformats.org/officeDocument/2006/math" xmlns:v="urn:schemas-microsoft-com:vml" xmlns:wp14="http://schemas.microsoft.com/office/word/2010/wordprocessingDrawing" xmlns:wp="http://schemas.openxmlformats.org/drawingml/2006/wordprocessingDrawing" xmlns:w10="urn:schemas-microsoft-com:office:word" xmlns:w="http://schemas.openxmlformats.org/wordprocessingml/2006/main" xmlns:w14="http://schemas.microsoft.com/office/word/2010/wordml" xmlns:w15="http://schemas.microsoft.com/office/word/2012/wordml" xmlns:w16se="http://schemas.microsoft.com/office/word/2015/wordml/symex" xmlns:wpg="http://schemas.microsoft.com/office/word/2010/wordprocessingGroup" xmlns:wpi="http://schemas.microsoft.com/office/word/2010/wordprocessingInk" xmlns:wne="http://schemas.microsoft.com/office/word/2006/wordml" xmlns:wps="http://schemas.microsoft.com/office/word/2010/wordprocessingShape" mc:Ignorable="w14 w15 w16se wp14">
-  <w:p>
-    <w:pPr>
-      <w:pStyle w:val="Footer"/>
-    </w:pPr>
-    <w:r>
-      <w:rPr>
-        <w:noProof/>
-        <w:lang w:val="en-US"/>
-      </w:rPr>
-      <mc:AlternateContent>
-        <mc:Choice Requires="wps">
-          <w:drawing>
-            <wp:inline distT="0" distB="0" distL="0" distR="0" wp14:anchorId="5DBD02C4" wp14:editId="37200207">
-              <wp:extent cx="6854825" cy="762000"/>
-              <wp:effectExtent l="0" t="0" r="22225" b="19050"/>
-              <wp:docPr id="1" name="Rounded Rectangle 6"/>
-              <wp:cNvGraphicFramePr/>
-              <a:graphic xmlns:a="http://schemas.openxmlformats.org/drawingml/2006/main">
-                <a:graphicData uri="http://schemas.microsoft.com/office/word/2010/wordprocessingShape">
-                  <wps:wsp>
-                    <wps:cNvSpPr/>
-                    <wps:spPr>
-                      <a:xfrm>
-                        <a:off x="0" y="0"/>
-                        <a:ext cx="6854040" cy="761400"/>
-                      </a:xfrm>
-                      <a:prstGeom prst="roundRect">
-                        <a:avLst>
-                          <a:gd name="adj" fmla="val 16667"/>
-                        </a:avLst>
-                      </a:prstGeom>
-                      <a:solidFill>
-                        <a:schemeClr val="bg1">
-                          <a:lumMod val="95000"/>
-                        </a:schemeClr>
-                      </a:solidFill>
-                      <a:ln w="6480">
-                        <a:solidFill>
-                          <a:schemeClr val="bg1">
-                            <a:lumMod val="75000"/>
-                          </a:schemeClr>
-                        </a:solidFill>
-                      </a:ln>
-                      <a:effectLst>
-                        <a:softEdge rad="0"/>
-                      </a:effectLst>
-                    </wps:spPr>
-                    <wps:style>
-                      <a:lnRef idx="2">
-                        <a:schemeClr val="accent1">
-                          <a:shade val="50000"/>
-                        </a:schemeClr>
-                      </a:lnRef>
-                      <a:fillRef idx="1">
-                        <a:schemeClr val="accent1"/>
-                      </a:fillRef>
-                      <a:effectRef idx="0">
-                        <a:schemeClr val="accent1"/>
-                      </a:effectRef>
-                      <a:fontRef idx="minor"/>
-                    </wps:style>
-                    <wps:txbx>
-                      <w:txbxContent>
-                        <w:p>
-                          <w:pPr>
-                            <w:pStyle w:val="FrameContents"/>
-                          </w:pPr>
-                          <w:r>
-                            <w:rPr>
-                              <w:color w:val="000000" w:themeColor="text1"/>
-                            </w:rPr>
-                            <w:t xml:space="preserve">Find out more about what to do : </w:t>
-                          </w:r>
-                        </w:p>
-                      </w:txbxContent>
-                    </wps:txbx>
-                    <wps:bodyPr lIns="182880" tIns="182880" rIns="182880" bIns="182880" anchor="ctr">
-                      <a:noAutofit/>
-                    </wps:bodyPr>
-                  </wps:wsp>
-                </a:graphicData>
-              </a:graphic>
-            </wp:inline>
-          </w:drawing>
-        </mc:Choice>
-        <mc:Fallback>
-          <w:pict>
-            <v:roundrect w14:anchorId="5DBD02C4" id="Rounded Rectangle 6" o:spid="_x0000_s1026" style="width:539.75pt;height:60pt;visibility:visible;mso-wrap-style:square;mso-left-percent:-10001;mso-top-percent:-10001;mso-position-horizontal:absolute;mso-position-horizontal-relative:char;mso-position-vertical:absolute;mso-position-vertical-relative:line;mso-left-percent:-10001;mso-top-percent:-10001;v-text-anchor:middle" arcsize="10923f" o:gfxdata="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" fillcolor="#f2f2f2 [3052]" strokecolor="#bfbfbf [2412]" strokeweight=".18mm">
-              <v:stroke joinstyle="miter"/>
-              <v:textbox inset="14.4pt,14.4pt,14.4pt,14.4pt">
-                <w:txbxContent>
-                  <w:p>
-                    <w:pPr>
-                      <w:pStyle w:val="FrameContents"/>
-                    </w:pPr>
-                    <w:r>
-                      <w:rPr>
-                        <w:color w:val="000000" w:themeColor="text1"/>
-                      </w:rPr>
-                      <w:t xml:space="preserve">Find out more about what to do : </w:t>
-                    </w:r>
-                  </w:p>
-                </w:txbxContent>
-              </v:textbox>
-              <w10:anchorlock/>
-            </v:roundrect>
-          </w:pict>
-        </mc:Fallback>
-      </mc:AlternateContent>
-    </w:r>
-  </w:p>
-</w:ftr>
-</file>
-
 <file path=word/footnotes.xml><?xml version="1.0" encoding="utf-8"?>
-<w:footnotes xmlns:wpc="http://schemas.microsoft.com/office/word/2010/wordprocessingCanvas" xmlns:cx="http://schemas.microsoft.com/office/drawing/2014/chartex" xmlns:cx1="http://schemas.microsoft.com/office/drawing/2015/9/8/chartex" xmlns:mc="http://schemas.openxmlformats.org/markup-compatibility/2006" xmlns:o="urn:schemas-microsoft-com:office:office" xmlns:r="http://schemas.openxmlformats.org/officeDocument/2006/relationships" xmlns:m="http://schemas.openxmlformats.org/officeDocument/2006/math" xmlns:v="urn:schemas-microsoft-com:vml" xmlns:wp14="http://schemas.microsoft.com/office/word/2010/wordprocessingDrawing" xmlns:wp="http://schemas.openxmlformats.org/drawingml/2006/wordprocessingDrawing" xmlns:w10="urn:schemas-microsoft-com:office:word" xmlns:w="http://schemas.openxmlformats.org/wordprocessingml/2006/main" xmlns:w14="http://schemas.microsoft.com/office/word/2010/wordml" xmlns:w15="http://schemas.microsoft.com/office/word/2012/wordml" xmlns:w16se="http://schemas.microsoft.com/office/word/2015/wordml/symex" xmlns:wpg="http://schemas.microsoft.com/office/word/2010/wordprocessingGroup" xmlns:wpi="http://schemas.microsoft.com/office/word/2010/wordprocessingInk" xmlns:wne="http://schemas.microsoft.com/office/word/2006/wordml" xmlns:wps="http://schemas.microsoft.com/office/word/2010/wordprocessingShape" mc:Ignorable="w14 w15 w16se wp14">
+<w:footnotes xmlns:wpc="http://schemas.microsoft.com/office/word/2010/wordprocessingCanvas" xmlns:cx="http://schemas.microsoft.com/office/drawing/2014/chartex" xmlns:cx1="http://schemas.microsoft.com/office/drawing/2015/9/8/chartex" xmlns:cx2="http://schemas.microsoft.com/office/drawing/2015/10/21/chartex" xmlns:cx3="http://schemas.microsoft.com/office/drawing/2016/5/9/chartex" xmlns:cx4="http://schemas.microsoft.com/office/drawing/2016/5/10/chartex" xmlns:cx5="http://schemas.microsoft.com/office/drawing/2016/5/11/chartex" xmlns:cx6="http://schemas.microsoft.com/office/drawing/2016/5/12/chartex" xmlns:cx7="http://schemas.microsoft.com/office/drawing/2016/5/13/chartex" xmlns:cx8="http://schemas.microsoft.com/office/drawing/2016/5/14/chartex" xmlns:mc="http://schemas.openxmlformats.org/markup-compatibility/2006" xmlns:aink="http://schemas.microsoft.com/office/drawing/2016/ink" xmlns:am3d="http://schemas.microsoft.com/office/drawing/2017/model3d" xmlns:o="urn:schemas-microsoft-com:office:office" xmlns:oel="http://schemas.microsoft.com/office/2019/extlst" xmlns:r="http://schemas.openxmlformats.org/officeDocument/2006/relationships" xmlns:m="http://schemas.openxmlformats.org/officeDocument/2006/math" xmlns:v="urn:schemas-microsoft-com:vml" xmlns:wp14="http://schemas.microsoft.com/office/word/2010/wordprocessingDrawing" xmlns:wp="http://schemas.openxmlformats.org/drawingml/2006/wordprocessingDrawing" xmlns:w10="urn:schemas-microsoft-com:office:word" xmlns:w="http://schemas.openxmlformats.org/wordprocessingml/2006/main" xmlns:w14="http://schemas.microsoft.com/office/word/2010/wordml" xmlns:w15="http://schemas.microsoft.com/office/word/2012/wordml" xmlns:w16cex="http://schemas.microsoft.com/office/word/2018/wordml/cex" xmlns:w16cid="http://schemas.microsoft.com/office/word/2016/wordml/cid" xmlns:w16="http://schemas.microsoft.com/office/word/2018/wordml" xmlns:w16sdtdh="http://schemas.microsoft.com/office/word/2020/wordml/sdtdatahash" xmlns:w16se="http://schemas.microsoft.com/office/word/2015/wordml/symex" xmlns:wpg="http://schemas.microsoft.com/office/word/2010/wordprocessingGroup" xmlns:wpi="http://schemas.microsoft.com/office/word/2010/wordprocessingInk" xmlns:wne="http://schemas.microsoft.com/office/word/2006/wordml" xmlns:wps="http://schemas.microsoft.com/office/word/2010/wordprocessingShape" mc:Ignorable="w14 w15 w16se w16cid w16 w16cex w16sdtdh wp14">
   <w:footnote w:type="separator" w:id="-1">
     <w:p>
       <w:pPr>
@@ -788,8 +771,38 @@
 </w:footnotes>
 </file>
 
+<file path=word/header1.xml><?xml version="1.0" encoding="utf-8"?>
+<w:hdr xmlns:wpc="http://schemas.microsoft.com/office/word/2010/wordprocessingCanvas" xmlns:cx="http://schemas.microsoft.com/office/drawing/2014/chartex" xmlns:cx1="http://schemas.microsoft.com/office/drawing/2015/9/8/chartex" xmlns:cx2="http://schemas.microsoft.com/office/drawing/2015/10/21/chartex" xmlns:cx3="http://schemas.microsoft.com/office/drawing/2016/5/9/chartex" xmlns:cx4="http://schemas.microsoft.com/office/drawing/2016/5/10/chartex" xmlns:cx5="http://schemas.microsoft.com/office/drawing/2016/5/11/chartex" xmlns:cx6="http://schemas.microsoft.com/office/drawing/2016/5/12/chartex" xmlns:cx7="http://schemas.microsoft.com/office/drawing/2016/5/13/chartex" xmlns:cx8="http://schemas.microsoft.com/office/drawing/2016/5/14/chartex" xmlns:mc="http://schemas.openxmlformats.org/markup-compatibility/2006" xmlns:aink="http://schemas.microsoft.com/office/drawing/2016/ink" xmlns:am3d="http://schemas.microsoft.com/office/drawing/2017/model3d" xmlns:o="urn:schemas-microsoft-com:office:office" xmlns:oel="http://schemas.microsoft.com/office/2019/extlst" xmlns:r="http://schemas.openxmlformats.org/officeDocument/2006/relationships" xmlns:m="http://schemas.openxmlformats.org/officeDocument/2006/math" xmlns:v="urn:schemas-microsoft-com:vml" xmlns:wp14="http://schemas.microsoft.com/office/word/2010/wordprocessingDrawing" xmlns:wp="http://schemas.openxmlformats.org/drawingml/2006/wordprocessingDrawing" xmlns:w10="urn:schemas-microsoft-com:office:word" xmlns:w="http://schemas.openxmlformats.org/wordprocessingml/2006/main" xmlns:w14="http://schemas.microsoft.com/office/word/2010/wordml" xmlns:w15="http://schemas.microsoft.com/office/word/2012/wordml" xmlns:w16cex="http://schemas.microsoft.com/office/word/2018/wordml/cex" xmlns:w16cid="http://schemas.microsoft.com/office/word/2016/wordml/cid" xmlns:w16="http://schemas.microsoft.com/office/word/2018/wordml" xmlns:w16sdtdh="http://schemas.microsoft.com/office/word/2020/wordml/sdtdatahash" xmlns:w16se="http://schemas.microsoft.com/office/word/2015/wordml/symex" xmlns:wpg="http://schemas.microsoft.com/office/word/2010/wordprocessingGroup" xmlns:wpi="http://schemas.microsoft.com/office/word/2010/wordprocessingInk" xmlns:wne="http://schemas.microsoft.com/office/word/2006/wordml" xmlns:wps="http://schemas.microsoft.com/office/word/2010/wordprocessingShape" mc:Ignorable="w14 w15 w16se w16cid w16 w16cex w16sdtdh wp14">
+  <w:p>
+    <w:pPr>
+      <w:pStyle w:val="Header"/>
+    </w:pPr>
+  </w:p>
+</w:hdr>
+</file>
+
+<file path=word/header2.xml><?xml version="1.0" encoding="utf-8"?>
+<w:hdr xmlns:wpc="http://schemas.microsoft.com/office/word/2010/wordprocessingCanvas" xmlns:cx="http://schemas.microsoft.com/office/drawing/2014/chartex" xmlns:cx1="http://schemas.microsoft.com/office/drawing/2015/9/8/chartex" xmlns:cx2="http://schemas.microsoft.com/office/drawing/2015/10/21/chartex" xmlns:cx3="http://schemas.microsoft.com/office/drawing/2016/5/9/chartex" xmlns:cx4="http://schemas.microsoft.com/office/drawing/2016/5/10/chartex" xmlns:cx5="http://schemas.microsoft.com/office/drawing/2016/5/11/chartex" xmlns:cx6="http://schemas.microsoft.com/office/drawing/2016/5/12/chartex" xmlns:cx7="http://schemas.microsoft.com/office/drawing/2016/5/13/chartex" xmlns:cx8="http://schemas.microsoft.com/office/drawing/2016/5/14/chartex" xmlns:mc="http://schemas.openxmlformats.org/markup-compatibility/2006" xmlns:aink="http://schemas.microsoft.com/office/drawing/2016/ink" xmlns:am3d="http://schemas.microsoft.com/office/drawing/2017/model3d" xmlns:o="urn:schemas-microsoft-com:office:office" xmlns:oel="http://schemas.microsoft.com/office/2019/extlst" xmlns:r="http://schemas.openxmlformats.org/officeDocument/2006/relationships" xmlns:m="http://schemas.openxmlformats.org/officeDocument/2006/math" xmlns:v="urn:schemas-microsoft-com:vml" xmlns:wp14="http://schemas.microsoft.com/office/word/2010/wordprocessingDrawing" xmlns:wp="http://schemas.openxmlformats.org/drawingml/2006/wordprocessingDrawing" xmlns:w10="urn:schemas-microsoft-com:office:word" xmlns:w="http://schemas.openxmlformats.org/wordprocessingml/2006/main" xmlns:w14="http://schemas.microsoft.com/office/word/2010/wordml" xmlns:w15="http://schemas.microsoft.com/office/word/2012/wordml" xmlns:w16cex="http://schemas.microsoft.com/office/word/2018/wordml/cex" xmlns:w16cid="http://schemas.microsoft.com/office/word/2016/wordml/cid" xmlns:w16="http://schemas.microsoft.com/office/word/2018/wordml" xmlns:w16sdtdh="http://schemas.microsoft.com/office/word/2020/wordml/sdtdatahash" xmlns:w16se="http://schemas.microsoft.com/office/word/2015/wordml/symex" xmlns:wpg="http://schemas.microsoft.com/office/word/2010/wordprocessingGroup" xmlns:wpi="http://schemas.microsoft.com/office/word/2010/wordprocessingInk" xmlns:wne="http://schemas.microsoft.com/office/word/2006/wordml" xmlns:wps="http://schemas.microsoft.com/office/word/2010/wordprocessingShape" mc:Ignorable="w14 w15 w16se w16cid w16 w16cex w16sdtdh wp14">
+  <w:p>
+    <w:pPr>
+      <w:pStyle w:val="Header"/>
+    </w:pPr>
+  </w:p>
+</w:hdr>
+</file>
+
+<file path=word/header3.xml><?xml version="1.0" encoding="utf-8"?>
+<w:hdr xmlns:wpc="http://schemas.microsoft.com/office/word/2010/wordprocessingCanvas" xmlns:cx="http://schemas.microsoft.com/office/drawing/2014/chartex" xmlns:cx1="http://schemas.microsoft.com/office/drawing/2015/9/8/chartex" xmlns:cx2="http://schemas.microsoft.com/office/drawing/2015/10/21/chartex" xmlns:cx3="http://schemas.microsoft.com/office/drawing/2016/5/9/chartex" xmlns:cx4="http://schemas.microsoft.com/office/drawing/2016/5/10/chartex" xmlns:cx5="http://schemas.microsoft.com/office/drawing/2016/5/11/chartex" xmlns:cx6="http://schemas.microsoft.com/office/drawing/2016/5/12/chartex" xmlns:cx7="http://schemas.microsoft.com/office/drawing/2016/5/13/chartex" xmlns:cx8="http://schemas.microsoft.com/office/drawing/2016/5/14/chartex" xmlns:mc="http://schemas.openxmlformats.org/markup-compatibility/2006" xmlns:aink="http://schemas.microsoft.com/office/drawing/2016/ink" xmlns:am3d="http://schemas.microsoft.com/office/drawing/2017/model3d" xmlns:o="urn:schemas-microsoft-com:office:office" xmlns:oel="http://schemas.microsoft.com/office/2019/extlst" xmlns:r="http://schemas.openxmlformats.org/officeDocument/2006/relationships" xmlns:m="http://schemas.openxmlformats.org/officeDocument/2006/math" xmlns:v="urn:schemas-microsoft-com:vml" xmlns:wp14="http://schemas.microsoft.com/office/word/2010/wordprocessingDrawing" xmlns:wp="http://schemas.openxmlformats.org/drawingml/2006/wordprocessingDrawing" xmlns:w10="urn:schemas-microsoft-com:office:word" xmlns:w="http://schemas.openxmlformats.org/wordprocessingml/2006/main" xmlns:w14="http://schemas.microsoft.com/office/word/2010/wordml" xmlns:w15="http://schemas.microsoft.com/office/word/2012/wordml" xmlns:w16cex="http://schemas.microsoft.com/office/word/2018/wordml/cex" xmlns:w16cid="http://schemas.microsoft.com/office/word/2016/wordml/cid" xmlns:w16="http://schemas.microsoft.com/office/word/2018/wordml" xmlns:w16sdtdh="http://schemas.microsoft.com/office/word/2020/wordml/sdtdatahash" xmlns:w16se="http://schemas.microsoft.com/office/word/2015/wordml/symex" xmlns:wpg="http://schemas.microsoft.com/office/word/2010/wordprocessingGroup" xmlns:wpi="http://schemas.microsoft.com/office/word/2010/wordprocessingInk" xmlns:wne="http://schemas.microsoft.com/office/word/2006/wordml" xmlns:wps="http://schemas.microsoft.com/office/word/2010/wordprocessingShape" mc:Ignorable="w14 w15 w16se w16cid w16 w16cex w16sdtdh wp14">
+  <w:p>
+    <w:pPr>
+      <w:pStyle w:val="Header"/>
+    </w:pPr>
+  </w:p>
+</w:hdr>
+</file>
+
 <file path=word/numbering.xml><?xml version="1.0" encoding="utf-8"?>
-<w:numbering xmlns:wpc="http://schemas.microsoft.com/office/word/2010/wordprocessingCanvas" xmlns:cx="http://schemas.microsoft.com/office/drawing/2014/chartex" xmlns:cx1="http://schemas.microsoft.com/office/drawing/2015/9/8/chartex" xmlns:mc="http://schemas.openxmlformats.org/markup-compatibility/2006" xmlns:o="urn:schemas-microsoft-com:office:office" xmlns:r="http://schemas.openxmlformats.org/officeDocument/2006/relationships" xmlns:m="http://schemas.openxmlformats.org/officeDocument/2006/math" xmlns:v="urn:schemas-microsoft-com:vml" xmlns:wp14="http://schemas.microsoft.com/office/word/2010/wordprocessingDrawing" xmlns:wp="http://schemas.openxmlformats.org/drawingml/2006/wordprocessingDrawing" xmlns:w10="urn:schemas-microsoft-com:office:word" xmlns:w="http://schemas.openxmlformats.org/wordprocessingml/2006/main" xmlns:w14="http://schemas.microsoft.com/office/word/2010/wordml" xmlns:w15="http://schemas.microsoft.com/office/word/2012/wordml" xmlns:w16se="http://schemas.microsoft.com/office/word/2015/wordml/symex" xmlns:wpg="http://schemas.microsoft.com/office/word/2010/wordprocessingGroup" xmlns:wpi="http://schemas.microsoft.com/office/word/2010/wordprocessingInk" xmlns:wne="http://schemas.microsoft.com/office/word/2006/wordml" xmlns:wps="http://schemas.microsoft.com/office/word/2010/wordprocessingShape" mc:Ignorable="w14 w15 w16se wp14">
+<w:numbering xmlns:wpc="http://schemas.microsoft.com/office/word/2010/wordprocessingCanvas" xmlns:cx="http://schemas.microsoft.com/office/drawing/2014/chartex" xmlns:cx1="http://schemas.microsoft.com/office/drawing/2015/9/8/chartex" xmlns:cx2="http://schemas.microsoft.com/office/drawing/2015/10/21/chartex" xmlns:cx3="http://schemas.microsoft.com/office/drawing/2016/5/9/chartex" xmlns:cx4="http://schemas.microsoft.com/office/drawing/2016/5/10/chartex" xmlns:cx5="http://schemas.microsoft.com/office/drawing/2016/5/11/chartex" xmlns:cx6="http://schemas.microsoft.com/office/drawing/2016/5/12/chartex" xmlns:cx7="http://schemas.microsoft.com/office/drawing/2016/5/13/chartex" xmlns:cx8="http://schemas.microsoft.com/office/drawing/2016/5/14/chartex" xmlns:mc="http://schemas.openxmlformats.org/markup-compatibility/2006" xmlns:aink="http://schemas.microsoft.com/office/drawing/2016/ink" xmlns:am3d="http://schemas.microsoft.com/office/drawing/2017/model3d" xmlns:o="urn:schemas-microsoft-com:office:office" xmlns:oel="http://schemas.microsoft.com/office/2019/extlst" xmlns:r="http://schemas.openxmlformats.org/officeDocument/2006/relationships" xmlns:m="http://schemas.openxmlformats.org/officeDocument/2006/math" xmlns:v="urn:schemas-microsoft-com:vml" xmlns:wp14="http://schemas.microsoft.com/office/word/2010/wordprocessingDrawing" xmlns:wp="http://schemas.openxmlformats.org/drawingml/2006/wordprocessingDrawing" xmlns:w10="urn:schemas-microsoft-com:office:word" xmlns:w="http://schemas.openxmlformats.org/wordprocessingml/2006/main" xmlns:w14="http://schemas.microsoft.com/office/word/2010/wordml" xmlns:w15="http://schemas.microsoft.com/office/word/2012/wordml" xmlns:w16cex="http://schemas.microsoft.com/office/word/2018/wordml/cex" xmlns:w16cid="http://schemas.microsoft.com/office/word/2016/wordml/cid" xmlns:w16="http://schemas.microsoft.com/office/word/2018/wordml" xmlns:w16sdtdh="http://schemas.microsoft.com/office/word/2020/wordml/sdtdatahash" xmlns:w16se="http://schemas.microsoft.com/office/word/2015/wordml/symex" xmlns:wpg="http://schemas.microsoft.com/office/word/2010/wordprocessingGroup" xmlns:wpi="http://schemas.microsoft.com/office/word/2010/wordprocessingInk" xmlns:wne="http://schemas.microsoft.com/office/word/2006/wordml" xmlns:wps="http://schemas.microsoft.com/office/word/2010/wordprocessingShape" mc:Ignorable="w14 w15 w16se w16cid w16 w16cex w16sdtdh wp14">
   <w:abstractNum w:abstractNumId="0" w15:restartNumberingAfterBreak="0">
     <w:nsid w:val="09425DE4"/>
     <w:multiLevelType w:val="multilevel"/>
@@ -1782,32 +1795,148 @@
       </w:rPr>
     </w:lvl>
   </w:abstractNum>
-  <w:num w:numId="1">
+  <w:abstractNum w:abstractNumId="7" w15:restartNumberingAfterBreak="0">
+    <w:nsid w:val="77913737"/>
+    <w:multiLevelType w:val="hybridMultilevel"/>
+    <w:tmpl w:val="E74C115E"/>
+    <w:lvl w:ilvl="0" w:tplc="04090001">
+      <w:start w:val="1"/>
+      <w:numFmt w:val="bullet"/>
+      <w:lvlText w:val=""/>
+      <w:lvlJc w:val="left"/>
+      <w:pPr>
+        <w:ind w:left="720" w:hanging="360"/>
+      </w:pPr>
+      <w:rPr>
+        <w:rFonts w:ascii="Symbol" w:hAnsi="Symbol" w:hint="default"/>
+      </w:rPr>
+    </w:lvl>
+    <w:lvl w:ilvl="1" w:tplc="04090003" w:tentative="1">
+      <w:start w:val="1"/>
+      <w:numFmt w:val="bullet"/>
+      <w:lvlText w:val="o"/>
+      <w:lvlJc w:val="left"/>
+      <w:pPr>
+        <w:ind w:left="1440" w:hanging="360"/>
+      </w:pPr>
+      <w:rPr>
+        <w:rFonts w:ascii="Courier New" w:hAnsi="Courier New" w:hint="default"/>
+      </w:rPr>
+    </w:lvl>
+    <w:lvl w:ilvl="2" w:tplc="04090005" w:tentative="1">
+      <w:start w:val="1"/>
+      <w:numFmt w:val="bullet"/>
+      <w:lvlText w:val=""/>
+      <w:lvlJc w:val="left"/>
+      <w:pPr>
+        <w:ind w:left="2160" w:hanging="360"/>
+      </w:pPr>
+      <w:rPr>
+        <w:rFonts w:ascii="Wingdings" w:hAnsi="Wingdings" w:hint="default"/>
+      </w:rPr>
+    </w:lvl>
+    <w:lvl w:ilvl="3" w:tplc="04090001" w:tentative="1">
+      <w:start w:val="1"/>
+      <w:numFmt w:val="bullet"/>
+      <w:lvlText w:val=""/>
+      <w:lvlJc w:val="left"/>
+      <w:pPr>
+        <w:ind w:left="2880" w:hanging="360"/>
+      </w:pPr>
+      <w:rPr>
+        <w:rFonts w:ascii="Symbol" w:hAnsi="Symbol" w:hint="default"/>
+      </w:rPr>
+    </w:lvl>
+    <w:lvl w:ilvl="4" w:tplc="04090003" w:tentative="1">
+      <w:start w:val="1"/>
+      <w:numFmt w:val="bullet"/>
+      <w:lvlText w:val="o"/>
+      <w:lvlJc w:val="left"/>
+      <w:pPr>
+        <w:ind w:left="3600" w:hanging="360"/>
+      </w:pPr>
+      <w:rPr>
+        <w:rFonts w:ascii="Courier New" w:hAnsi="Courier New" w:hint="default"/>
+      </w:rPr>
+    </w:lvl>
+    <w:lvl w:ilvl="5" w:tplc="04090005" w:tentative="1">
+      <w:start w:val="1"/>
+      <w:numFmt w:val="bullet"/>
+      <w:lvlText w:val=""/>
+      <w:lvlJc w:val="left"/>
+      <w:pPr>
+        <w:ind w:left="4320" w:hanging="360"/>
+      </w:pPr>
+      <w:rPr>
+        <w:rFonts w:ascii="Wingdings" w:hAnsi="Wingdings" w:hint="default"/>
+      </w:rPr>
+    </w:lvl>
+    <w:lvl w:ilvl="6" w:tplc="04090001" w:tentative="1">
+      <w:start w:val="1"/>
+      <w:numFmt w:val="bullet"/>
+      <w:lvlText w:val=""/>
+      <w:lvlJc w:val="left"/>
+      <w:pPr>
+        <w:ind w:left="5040" w:hanging="360"/>
+      </w:pPr>
+      <w:rPr>
+        <w:rFonts w:ascii="Symbol" w:hAnsi="Symbol" w:hint="default"/>
+      </w:rPr>
+    </w:lvl>
+    <w:lvl w:ilvl="7" w:tplc="04090003" w:tentative="1">
+      <w:start w:val="1"/>
+      <w:numFmt w:val="bullet"/>
+      <w:lvlText w:val="o"/>
+      <w:lvlJc w:val="left"/>
+      <w:pPr>
+        <w:ind w:left="5760" w:hanging="360"/>
+      </w:pPr>
+      <w:rPr>
+        <w:rFonts w:ascii="Courier New" w:hAnsi="Courier New" w:hint="default"/>
+      </w:rPr>
+    </w:lvl>
+    <w:lvl w:ilvl="8" w:tplc="04090005" w:tentative="1">
+      <w:start w:val="1"/>
+      <w:numFmt w:val="bullet"/>
+      <w:lvlText w:val=""/>
+      <w:lvlJc w:val="left"/>
+      <w:pPr>
+        <w:ind w:left="6480" w:hanging="360"/>
+      </w:pPr>
+      <w:rPr>
+        <w:rFonts w:ascii="Wingdings" w:hAnsi="Wingdings" w:hint="default"/>
+      </w:rPr>
+    </w:lvl>
+  </w:abstractNum>
+  <w:num w:numId="1" w16cid:durableId="623467158">
     <w:abstractNumId w:val="0"/>
   </w:num>
-  <w:num w:numId="2">
+  <w:num w:numId="2" w16cid:durableId="868680824">
     <w:abstractNumId w:val="1"/>
   </w:num>
-  <w:num w:numId="3">
+  <w:num w:numId="3" w16cid:durableId="795760820">
     <w:abstractNumId w:val="4"/>
   </w:num>
-  <w:num w:numId="4">
+  <w:num w:numId="4" w16cid:durableId="1303077364">
     <w:abstractNumId w:val="6"/>
   </w:num>
-  <w:num w:numId="5">
+  <w:num w:numId="5" w16cid:durableId="1378817714">
     <w:abstractNumId w:val="2"/>
   </w:num>
-  <w:num w:numId="6">
+  <w:num w:numId="6" w16cid:durableId="628390653">
     <w:abstractNumId w:val="3"/>
   </w:num>
-  <w:num w:numId="7">
+  <w:num w:numId="7" w16cid:durableId="1243220746">
     <w:abstractNumId w:val="5"/>
+  </w:num>
+  <w:num w:numId="8" w16cid:durableId="670185254">
+    <w:abstractNumId w:val="7"/>
   </w:num>
 </w:numbering>
 </file>
 
 <file path=word/styles.xml><?xml version="1.0" encoding="utf-8"?>
-<w:styles xmlns:mc="http://schemas.openxmlformats.org/markup-compatibility/2006" xmlns:r="http://schemas.openxmlformats.org/officeDocument/2006/relationships" xmlns:w="http://schemas.openxmlformats.org/wordprocessingml/2006/main" xmlns:w14="http://schemas.microsoft.com/office/word/2010/wordml" xmlns:w15="http://schemas.microsoft.com/office/word/2012/wordml" xmlns:w16se="http://schemas.microsoft.com/office/word/2015/wordml/symex" mc:Ignorable="w14 w15 w16se">
+<w:styles xmlns:mc="http://schemas.openxmlformats.org/markup-compatibility/2006" xmlns:r="http://schemas.openxmlformats.org/officeDocument/2006/relationships" xmlns:w="http://schemas.openxmlformats.org/wordprocessingml/2006/main" xmlns:w14="http://schemas.microsoft.com/office/word/2010/wordml" xmlns:w15="http://schemas.microsoft.com/office/word/2012/wordml" xmlns:w16cex="http://schemas.microsoft.com/office/word/2018/wordml/cex" xmlns:w16cid="http://schemas.microsoft.com/office/word/2016/wordml/cid" xmlns:w16="http://schemas.microsoft.com/office/word/2018/wordml" xmlns:w16sdtdh="http://schemas.microsoft.com/office/word/2020/wordml/sdtdatahash" xmlns:w16se="http://schemas.microsoft.com/office/word/2015/wordml/symex" mc:Ignorable="w14 w15 w16se w16cid w16 w16cex w16sdtdh">
   <w:docDefaults>
     <w:rPrDefault>
       <w:rPr>
@@ -1822,7 +1951,7 @@
       </w:pPr>
     </w:pPrDefault>
   </w:docDefaults>
-  <w:latentStyles w:defLockedState="0" w:defUIPriority="99" w:defSemiHidden="0" w:defUnhideWhenUsed="0" w:defQFormat="0" w:count="371">
+  <w:latentStyles w:defLockedState="0" w:defUIPriority="99" w:defSemiHidden="0" w:defUnhideWhenUsed="0" w:defQFormat="0" w:count="376">
     <w:lsdException w:name="Normal" w:uiPriority="0" w:qFormat="1"/>
     <w:lsdException w:name="heading 1" w:uiPriority="9" w:qFormat="1"/>
     <w:lsdException w:name="heading 2" w:semiHidden="1" w:uiPriority="9" w:unhideWhenUsed="1" w:qFormat="1"/>
@@ -1928,7 +2057,6 @@
     <w:lsdException w:name="HTML Sample" w:semiHidden="1" w:unhideWhenUsed="1"/>
     <w:lsdException w:name="HTML Typewriter" w:semiHidden="1" w:unhideWhenUsed="1"/>
     <w:lsdException w:name="HTML Variable" w:semiHidden="1" w:unhideWhenUsed="1"/>
-    <w:lsdException w:name="Normal Table" w:semiHidden="1" w:unhideWhenUsed="1"/>
     <w:lsdException w:name="annotation subject" w:semiHidden="1" w:unhideWhenUsed="1"/>
     <w:lsdException w:name="No List" w:semiHidden="1" w:unhideWhenUsed="1"/>
     <w:lsdException w:name="Outline List 1" w:semiHidden="1" w:unhideWhenUsed="1"/>
@@ -1971,11 +2099,8 @@
     <w:lsdException w:name="Table Contemporary" w:semiHidden="1" w:unhideWhenUsed="1"/>
     <w:lsdException w:name="Table Elegant" w:semiHidden="1" w:unhideWhenUsed="1"/>
     <w:lsdException w:name="Table Professional" w:semiHidden="1" w:unhideWhenUsed="1"/>
-    <w:lsdException w:name="Table Subtle 1" w:semiHidden="1" w:unhideWhenUsed="1"/>
     <w:lsdException w:name="Table Subtle 2" w:semiHidden="1" w:unhideWhenUsed="1"/>
     <w:lsdException w:name="Table Web 1" w:semiHidden="1" w:unhideWhenUsed="1"/>
-    <w:lsdException w:name="Table Web 2" w:semiHidden="1" w:unhideWhenUsed="1"/>
-    <w:lsdException w:name="Table Web 3" w:semiHidden="1" w:unhideWhenUsed="1"/>
     <w:lsdException w:name="Balloon Text" w:semiHidden="1" w:unhideWhenUsed="1"/>
     <w:lsdException w:name="Table Grid" w:uiPriority="39"/>
     <w:lsdException w:name="Table Theme" w:semiHidden="1" w:unhideWhenUsed="1"/>
@@ -2194,6 +2319,11 @@
     <w:lsdException w:name="List Table 5 Dark Accent 6" w:uiPriority="50"/>
     <w:lsdException w:name="List Table 6 Colorful Accent 6" w:uiPriority="51"/>
     <w:lsdException w:name="List Table 7 Colorful Accent 6" w:uiPriority="52"/>
+    <w:lsdException w:name="Mention" w:semiHidden="1" w:unhideWhenUsed="1"/>
+    <w:lsdException w:name="Smart Hyperlink" w:semiHidden="1" w:unhideWhenUsed="1"/>
+    <w:lsdException w:name="Hashtag" w:semiHidden="1" w:unhideWhenUsed="1"/>
+    <w:lsdException w:name="Unresolved Mention" w:semiHidden="1" w:unhideWhenUsed="1"/>
+    <w:lsdException w:name="Smart Link" w:semiHidden="1" w:unhideWhenUsed="1"/>
   </w:latentStyles>
   <w:style w:type="paragraph" w:default="1" w:styleId="Normal">
     <w:name w:val="Normal"/>

</xml_diff>